<commit_message>
Agregue la Fase 2 final
</commit_message>
<xml_diff>
--- a/Documentación/02 - Modelado de Dominio/Fase 2.docx
+++ b/Documentación/02 - Modelado de Dominio/Fase 2.docx
@@ -487,12 +487,14 @@
               <w:tab w:val="left" w:pos="3712"/>
             </w:tabs>
           </w:pPr>
+          <w:proofErr w:type="spellStart"/>
           <w:r>
             <w:rPr>
               <w:lang w:val="es-ES"/>
             </w:rPr>
             <w:t>Indice</w:t>
           </w:r>
+          <w:proofErr w:type="spellEnd"/>
           <w:r>
             <w:rPr>
               <w:lang w:val="es-ES"/>
@@ -524,7 +526,7 @@
           <w:r>
             <w:fldChar w:fldCharType="separate"/>
           </w:r>
-          <w:hyperlink w:anchor="_Toc196512441" w:history="1">
+          <w:hyperlink w:anchor="_Toc196510516" w:history="1">
             <w:r>
               <w:rPr>
                 <w:rStyle w:val="Hipervnculo"/>
@@ -552,7 +554,7 @@
                 <w:noProof/>
                 <w:webHidden/>
               </w:rPr>
-              <w:instrText xml:space="preserve"> PAGEREF _Toc196512441 \h </w:instrText>
+              <w:instrText xml:space="preserve"> PAGEREF _Toc196510516 \h </w:instrText>
             </w:r>
             <w:r>
               <w:rPr>
@@ -598,7 +600,7 @@
               <w14:ligatures w14:val="standardContextual"/>
             </w:rPr>
           </w:pPr>
-          <w:hyperlink w:anchor="_Toc196512442" w:history="1">
+          <w:hyperlink w:anchor="_Toc196510517" w:history="1">
             <w:r>
               <w:rPr>
                 <w:rStyle w:val="Hipervnculo"/>
@@ -626,7 +628,7 @@
                 <w:noProof/>
                 <w:webHidden/>
               </w:rPr>
-              <w:instrText xml:space="preserve"> PAGEREF _Toc196512442 \h </w:instrText>
+              <w:instrText xml:space="preserve"> PAGEREF _Toc196510517 \h </w:instrText>
             </w:r>
             <w:r>
               <w:rPr>
@@ -647,6 +649,80 @@
                 <w:webHidden/>
               </w:rPr>
               <w:t>1</w:t>
+            </w:r>
+            <w:r>
+              <w:rPr>
+                <w:noProof/>
+                <w:webHidden/>
+              </w:rPr>
+              <w:fldChar w:fldCharType="end"/>
+            </w:r>
+          </w:hyperlink>
+        </w:p>
+        <w:p>
+          <w:pPr>
+            <w:pStyle w:val="TDC2"/>
+            <w:tabs>
+              <w:tab w:val="right" w:leader="dot" w:pos="8630"/>
+            </w:tabs>
+            <w:rPr>
+              <w:noProof/>
+              <w:kern w:val="2"/>
+              <w:sz w:val="24"/>
+              <w:szCs w:val="24"/>
+              <w:lang w:eastAsia="es-AR"/>
+              <w14:ligatures w14:val="standardContextual"/>
+            </w:rPr>
+          </w:pPr>
+          <w:hyperlink w:anchor="_Toc196510518" w:history="1">
+            <w:r>
+              <w:rPr>
+                <w:rStyle w:val="Hipervnculo"/>
+                <w:rFonts w:ascii="Arial" w:hAnsi="Arial" w:cs="Arial"/>
+                <w:noProof/>
+              </w:rPr>
+              <w:t>2.2 Definición de reglas de negocio</w:t>
+            </w:r>
+            <w:r>
+              <w:rPr>
+                <w:noProof/>
+                <w:webHidden/>
+              </w:rPr>
+              <w:tab/>
+            </w:r>
+            <w:r>
+              <w:rPr>
+                <w:noProof/>
+                <w:webHidden/>
+              </w:rPr>
+              <w:fldChar w:fldCharType="begin"/>
+            </w:r>
+            <w:r>
+              <w:rPr>
+                <w:noProof/>
+                <w:webHidden/>
+              </w:rPr>
+              <w:instrText xml:space="preserve"> PAGEREF _Toc196510518 \h </w:instrText>
+            </w:r>
+            <w:r>
+              <w:rPr>
+                <w:noProof/>
+                <w:webHidden/>
+              </w:rPr>
+            </w:r>
+            <w:r>
+              <w:rPr>
+                <w:noProof/>
+                <w:webHidden/>
+              </w:rPr>
+              <w:fldChar w:fldCharType="separate"/>
+            </w:r>
+            <w:r>
+              <w:rPr>
+                <w:noProof/>
+                <w:webHidden/>
+              </w:rPr>
+              <w:t>5</w:t>
             </w:r>
             <w:r>
               <w:rPr>
@@ -716,7 +792,7 @@
         </w:rPr>
       </w:pPr>
       <w:bookmarkStart w:id="1" w:name="_gq0t37d70xbm" w:colFirst="0" w:colLast="0"/>
-      <w:bookmarkStart w:id="2" w:name="_Toc196512441"/>
+      <w:bookmarkStart w:id="2" w:name="_Toc196510516"/>
       <w:bookmarkEnd w:id="1"/>
       <w:r>
         <w:rPr>
@@ -734,7 +810,7 @@
         </w:rPr>
       </w:pPr>
       <w:bookmarkStart w:id="3" w:name="_eouxlnqrdaj4" w:colFirst="0" w:colLast="0"/>
-      <w:bookmarkStart w:id="4" w:name="_Toc196512442"/>
+      <w:bookmarkStart w:id="4" w:name="_Toc196510517"/>
       <w:bookmarkEnd w:id="3"/>
       <w:r>
         <w:rPr>
@@ -1900,11 +1976,19 @@
                 <w:rFonts w:ascii="Arial" w:hAnsi="Arial" w:cs="Arial"/>
               </w:rPr>
             </w:pPr>
+            <w:proofErr w:type="spellStart"/>
             <w:r>
               <w:rPr>
                 <w:rFonts w:ascii="Arial" w:hAnsi="Arial" w:cs="Arial"/>
               </w:rPr>
-              <w:t>Dashboard, Consola</w:t>
+              <w:t>Dashboard</w:t>
+            </w:r>
+            <w:proofErr w:type="spellEnd"/>
+            <w:r>
+              <w:rPr>
+                <w:rFonts w:ascii="Arial" w:hAnsi="Arial" w:cs="Arial"/>
+              </w:rPr>
+              <w:t>, Consola</w:t>
             </w:r>
           </w:p>
         </w:tc>
@@ -1974,11 +2058,19 @@
                 <w:rFonts w:ascii="Arial" w:hAnsi="Arial" w:cs="Arial"/>
               </w:rPr>
             </w:pPr>
+            <w:proofErr w:type="spellStart"/>
             <w:r>
               <w:rPr>
                 <w:rFonts w:ascii="Arial" w:hAnsi="Arial" w:cs="Arial"/>
               </w:rPr>
-              <w:t>Frontend, Portal</w:t>
+              <w:t>Frontend</w:t>
+            </w:r>
+            <w:proofErr w:type="spellEnd"/>
+            <w:r>
+              <w:rPr>
+                <w:rFonts w:ascii="Arial" w:hAnsi="Arial" w:cs="Arial"/>
+              </w:rPr>
+              <w:t>, Portal</w:t>
             </w:r>
           </w:p>
         </w:tc>
@@ -2048,11 +2140,19 @@
                 <w:rFonts w:ascii="Arial" w:hAnsi="Arial" w:cs="Arial"/>
               </w:rPr>
             </w:pPr>
+            <w:proofErr w:type="spellStart"/>
             <w:r>
               <w:rPr>
                 <w:rFonts w:ascii="Arial" w:hAnsi="Arial" w:cs="Arial"/>
               </w:rPr>
-              <w:t>Backend, Aplicación Web</w:t>
+              <w:t>Backend</w:t>
+            </w:r>
+            <w:proofErr w:type="spellEnd"/>
+            <w:r>
+              <w:rPr>
+                <w:rFonts w:ascii="Arial" w:hAnsi="Arial" w:cs="Arial"/>
+              </w:rPr>
+              <w:t>, Aplicación Web</w:t>
             </w:r>
           </w:p>
         </w:tc>
@@ -2160,12 +2260,14 @@
                 <w:rFonts w:ascii="Arial" w:hAnsi="Arial" w:cs="Arial"/>
               </w:rPr>
             </w:pPr>
+            <w:proofErr w:type="spellStart"/>
             <w:r>
               <w:rPr>
                 <w:rFonts w:ascii="Arial" w:hAnsi="Arial" w:cs="Arial"/>
               </w:rPr>
               <w:t>Chatbot</w:t>
             </w:r>
+            <w:proofErr w:type="spellEnd"/>
           </w:p>
         </w:tc>
         <w:tc>
@@ -2270,11 +2372,19 @@
                 <w:rFonts w:ascii="Arial" w:hAnsi="Arial" w:cs="Arial"/>
               </w:rPr>
             </w:pPr>
+            <w:proofErr w:type="spellStart"/>
             <w:r>
               <w:rPr>
                 <w:rFonts w:ascii="Arial" w:hAnsi="Arial" w:cs="Arial"/>
               </w:rPr>
-              <w:t>Login, Usuario y clave</w:t>
+              <w:t>Login</w:t>
+            </w:r>
+            <w:proofErr w:type="spellEnd"/>
+            <w:r>
+              <w:rPr>
+                <w:rFonts w:ascii="Arial" w:hAnsi="Arial" w:cs="Arial"/>
+              </w:rPr>
+              <w:t>, Usuario y clave</w:t>
             </w:r>
           </w:p>
         </w:tc>
@@ -2308,14 +2418,1429 @@
     </w:p>
     <w:p>
       <w:pPr>
+        <w:jc w:val="center"/>
+        <w:rPr>
+          <w:rFonts w:ascii="Arial" w:hAnsi="Arial" w:cs="Arial"/>
+          <w:b/>
+          <w:u w:val="single"/>
+        </w:rPr>
+      </w:pPr>
+    </w:p>
+    <w:p>
+      <w:pPr>
+        <w:jc w:val="center"/>
+        <w:rPr>
+          <w:rFonts w:ascii="Arial" w:hAnsi="Arial" w:cs="Arial"/>
+          <w:b/>
+          <w:u w:val="single"/>
+        </w:rPr>
+      </w:pPr>
+    </w:p>
+    <w:p>
+      <w:pPr>
+        <w:rPr>
+          <w:rFonts w:ascii="Arial" w:hAnsi="Arial" w:cs="Arial"/>
+          <w:b/>
+          <w:u w:val="single"/>
+        </w:rPr>
+      </w:pPr>
+    </w:p>
+    <w:p>
+      <w:pPr>
+        <w:jc w:val="center"/>
+        <w:rPr>
+          <w:rFonts w:ascii="Arial" w:hAnsi="Arial" w:cs="Arial"/>
+          <w:b/>
+          <w:u w:val="single"/>
+        </w:rPr>
+      </w:pPr>
+    </w:p>
+    <w:p>
+      <w:pPr>
+        <w:jc w:val="center"/>
+        <w:rPr>
+          <w:rFonts w:ascii="Arial" w:hAnsi="Arial" w:cs="Arial"/>
+          <w:b/>
+          <w:u w:val="single"/>
+        </w:rPr>
+      </w:pPr>
+      <w:r>
+        <w:rPr>
+          <w:rFonts w:ascii="Arial" w:hAnsi="Arial" w:cs="Arial"/>
+          <w:b/>
+          <w:u w:val="single"/>
+        </w:rPr>
+        <w:t>Diagramas de clase</w:t>
+      </w:r>
+    </w:p>
+    <w:p>
+      <w:pPr>
+        <w:jc w:val="center"/>
+        <w:rPr>
+          <w:b/>
+          <w:u w:val="single"/>
+        </w:rPr>
+      </w:pPr>
+    </w:p>
+    <w:p>
+      <w:pPr>
+        <w:rPr>
+          <w:b/>
+          <w:u w:val="single"/>
+        </w:rPr>
+      </w:pPr>
+      <w:r>
+        <w:rPr>
+          <w:noProof/>
+        </w:rPr>
+        <w:drawing>
+          <wp:inline distT="0" distB="0" distL="0" distR="0" wp14:anchorId="7794DE5E" wp14:editId="2523B250">
+            <wp:extent cx="5224462" cy="4829175"/>
+            <wp:effectExtent l="38100" t="38100" r="14605" b="9525"/>
+            <wp:docPr id="1573206444" name="Imagen 1"/>
+            <wp:cNvGraphicFramePr>
+              <a:graphicFrameLocks xmlns:a="http://schemas.openxmlformats.org/drawingml/2006/main" noChangeAspect="1"/>
+            </wp:cNvGraphicFramePr>
+            <a:graphic xmlns:a="http://schemas.openxmlformats.org/drawingml/2006/main">
+              <a:graphicData uri="http://schemas.openxmlformats.org/drawingml/2006/picture">
+                <pic:pic xmlns:pic="http://schemas.openxmlformats.org/drawingml/2006/picture">
+                  <pic:nvPicPr>
+                    <pic:cNvPr id="1573206444" name="Imagen 1573206444"/>
+                    <pic:cNvPicPr/>
+                  </pic:nvPicPr>
+                  <pic:blipFill rotWithShape="1">
+                    <a:blip r:embed="rId9">
+                      <a:extLst>
+                        <a:ext uri="{28A0092B-C50C-407E-A947-70E740481C1C}">
+                          <a14:useLocalDpi xmlns:a14="http://schemas.microsoft.com/office/drawing/2010/main" val="0"/>
+                        </a:ext>
+                      </a:extLst>
+                    </a:blip>
+                    <a:srcRect l="1499" t="3798" r="1735" b="2274"/>
+                    <a:stretch/>
+                  </pic:blipFill>
+                  <pic:spPr bwMode="auto">
+                    <a:xfrm>
+                      <a:off x="0" y="0"/>
+                      <a:ext cx="5225393" cy="4830036"/>
+                    </a:xfrm>
+                    <a:prstGeom prst="rect">
+                      <a:avLst/>
+                    </a:prstGeom>
+                    <a:ln w="38100">
+                      <a:solidFill>
+                        <a:schemeClr val="tx1"/>
+                      </a:solidFill>
+                    </a:ln>
+                    <a:extLst>
+                      <a:ext uri="{53640926-AAD7-44D8-BBD7-CCE9431645EC}">
+                        <a14:shadowObscured xmlns:a14="http://schemas.microsoft.com/office/drawing/2010/main"/>
+                      </a:ext>
+                    </a:extLst>
+                  </pic:spPr>
+                </pic:pic>
+              </a:graphicData>
+            </a:graphic>
+          </wp:inline>
+        </w:drawing>
+      </w:r>
+    </w:p>
+    <w:p>
+      <w:pPr>
+        <w:rPr>
+          <w:b/>
+          <w:u w:val="single"/>
+        </w:rPr>
+      </w:pPr>
+    </w:p>
+    <w:p>
+      <w:pPr>
+        <w:pStyle w:val="Ttulo2"/>
         <w:rPr>
           <w:rFonts w:ascii="Arial" w:hAnsi="Arial" w:cs="Arial"/>
         </w:rPr>
       </w:pPr>
     </w:p>
+    <w:p/>
+    <w:p/>
+    <w:p/>
+    <w:p>
+      <w:pPr>
+        <w:pStyle w:val="Ttulo2"/>
+        <w:rPr>
+          <w:rFonts w:ascii="Arial" w:hAnsi="Arial" w:cs="Arial"/>
+        </w:rPr>
+      </w:pPr>
+      <w:bookmarkStart w:id="5" w:name="_Toc196510518"/>
+      <w:r>
+        <w:rPr>
+          <w:rFonts w:ascii="Arial" w:hAnsi="Arial" w:cs="Arial"/>
+        </w:rPr>
+        <w:lastRenderedPageBreak/>
+        <w:t>2.2 Definición de reglas de negocio</w:t>
+      </w:r>
+      <w:bookmarkStart w:id="6" w:name="_geut7mb0cgbp" w:colFirst="0" w:colLast="0"/>
+      <w:bookmarkEnd w:id="5"/>
+      <w:bookmarkEnd w:id="6"/>
+    </w:p>
+    <w:p>
+      <w:pPr>
+        <w:rPr>
+          <w:rFonts w:ascii="Arial" w:hAnsi="Arial" w:cs="Arial"/>
+        </w:rPr>
+      </w:pPr>
+    </w:p>
+    <w:tbl>
+      <w:tblPr>
+        <w:tblW w:w="9840" w:type="dxa"/>
+        <w:tblBorders>
+          <w:top w:val="nil"/>
+          <w:left w:val="nil"/>
+          <w:bottom w:val="nil"/>
+          <w:right w:val="nil"/>
+          <w:insideH w:val="nil"/>
+          <w:insideV w:val="nil"/>
+        </w:tblBorders>
+        <w:tblLayout w:type="fixed"/>
+        <w:tblLook w:val="0600" w:firstRow="0" w:lastRow="0" w:firstColumn="0" w:lastColumn="0" w:noHBand="1" w:noVBand="1"/>
+      </w:tblPr>
+      <w:tblGrid>
+        <w:gridCol w:w="1170"/>
+        <w:gridCol w:w="2010"/>
+        <w:gridCol w:w="5040"/>
+        <w:gridCol w:w="1620"/>
+      </w:tblGrid>
+      <w:tr>
+        <w:trPr>
+          <w:trHeight w:val="500"/>
+        </w:trPr>
+        <w:tc>
+          <w:tcPr>
+            <w:tcW w:w="1170" w:type="dxa"/>
+            <w:tcBorders>
+              <w:top w:val="single" w:sz="6" w:space="0" w:color="000000"/>
+              <w:left w:val="single" w:sz="6" w:space="0" w:color="000000"/>
+              <w:bottom w:val="single" w:sz="6" w:space="0" w:color="000000"/>
+              <w:right w:val="single" w:sz="6" w:space="0" w:color="000000"/>
+            </w:tcBorders>
+            <w:tcMar>
+              <w:top w:w="100" w:type="dxa"/>
+              <w:left w:w="100" w:type="dxa"/>
+              <w:bottom w:w="100" w:type="dxa"/>
+              <w:right w:w="100" w:type="dxa"/>
+            </w:tcMar>
+          </w:tcPr>
+          <w:p>
+            <w:pPr>
+              <w:spacing w:after="0"/>
+              <w:jc w:val="center"/>
+              <w:rPr>
+                <w:rFonts w:ascii="Arial" w:hAnsi="Arial" w:cs="Arial"/>
+                <w:sz w:val="16"/>
+                <w:szCs w:val="16"/>
+              </w:rPr>
+            </w:pPr>
+            <w:r>
+              <w:rPr>
+                <w:rFonts w:ascii="Arial" w:hAnsi="Arial" w:cs="Arial"/>
+                <w:b/>
+                <w:sz w:val="16"/>
+                <w:szCs w:val="16"/>
+              </w:rPr>
+              <w:t>ID</w:t>
+            </w:r>
+          </w:p>
+        </w:tc>
+        <w:tc>
+          <w:tcPr>
+            <w:tcW w:w="2010" w:type="dxa"/>
+            <w:tcBorders>
+              <w:top w:val="single" w:sz="6" w:space="0" w:color="000000"/>
+              <w:left w:val="single" w:sz="6" w:space="0" w:color="000000"/>
+              <w:bottom w:val="single" w:sz="6" w:space="0" w:color="000000"/>
+              <w:right w:val="single" w:sz="6" w:space="0" w:color="000000"/>
+            </w:tcBorders>
+            <w:tcMar>
+              <w:top w:w="100" w:type="dxa"/>
+              <w:left w:w="100" w:type="dxa"/>
+              <w:bottom w:w="100" w:type="dxa"/>
+              <w:right w:w="100" w:type="dxa"/>
+            </w:tcMar>
+          </w:tcPr>
+          <w:p>
+            <w:pPr>
+              <w:spacing w:after="0"/>
+              <w:rPr>
+                <w:rFonts w:ascii="Arial" w:hAnsi="Arial" w:cs="Arial"/>
+                <w:sz w:val="16"/>
+                <w:szCs w:val="16"/>
+              </w:rPr>
+            </w:pPr>
+            <w:r>
+              <w:rPr>
+                <w:rFonts w:ascii="Arial" w:hAnsi="Arial" w:cs="Arial"/>
+                <w:b/>
+                <w:sz w:val="16"/>
+                <w:szCs w:val="16"/>
+              </w:rPr>
+              <w:t>Regla</w:t>
+            </w:r>
+          </w:p>
+        </w:tc>
+        <w:tc>
+          <w:tcPr>
+            <w:tcW w:w="5040" w:type="dxa"/>
+            <w:tcBorders>
+              <w:top w:val="single" w:sz="6" w:space="0" w:color="000000"/>
+              <w:left w:val="single" w:sz="6" w:space="0" w:color="000000"/>
+              <w:bottom w:val="single" w:sz="6" w:space="0" w:color="000000"/>
+              <w:right w:val="single" w:sz="6" w:space="0" w:color="000000"/>
+            </w:tcBorders>
+            <w:tcMar>
+              <w:top w:w="100" w:type="dxa"/>
+              <w:left w:w="100" w:type="dxa"/>
+              <w:bottom w:w="100" w:type="dxa"/>
+              <w:right w:w="100" w:type="dxa"/>
+            </w:tcMar>
+          </w:tcPr>
+          <w:p>
+            <w:pPr>
+              <w:spacing w:after="0"/>
+              <w:jc w:val="center"/>
+              <w:rPr>
+                <w:rFonts w:ascii="Arial" w:hAnsi="Arial" w:cs="Arial"/>
+                <w:sz w:val="16"/>
+                <w:szCs w:val="16"/>
+              </w:rPr>
+            </w:pPr>
+            <w:r>
+              <w:rPr>
+                <w:rFonts w:ascii="Arial" w:hAnsi="Arial" w:cs="Arial"/>
+                <w:b/>
+                <w:sz w:val="16"/>
+                <w:szCs w:val="16"/>
+              </w:rPr>
+              <w:t>Descripción</w:t>
+            </w:r>
+          </w:p>
+        </w:tc>
+        <w:tc>
+          <w:tcPr>
+            <w:tcW w:w="1620" w:type="dxa"/>
+            <w:tcBorders>
+              <w:top w:val="single" w:sz="6" w:space="0" w:color="000000"/>
+              <w:left w:val="single" w:sz="6" w:space="0" w:color="000000"/>
+              <w:bottom w:val="single" w:sz="6" w:space="0" w:color="000000"/>
+              <w:right w:val="single" w:sz="6" w:space="0" w:color="000000"/>
+            </w:tcBorders>
+            <w:tcMar>
+              <w:top w:w="100" w:type="dxa"/>
+              <w:left w:w="100" w:type="dxa"/>
+              <w:bottom w:w="100" w:type="dxa"/>
+              <w:right w:w="100" w:type="dxa"/>
+            </w:tcMar>
+          </w:tcPr>
+          <w:p>
+            <w:pPr>
+              <w:spacing w:after="0"/>
+              <w:jc w:val="center"/>
+              <w:rPr>
+                <w:rFonts w:ascii="Arial" w:hAnsi="Arial" w:cs="Arial"/>
+                <w:sz w:val="16"/>
+                <w:szCs w:val="16"/>
+              </w:rPr>
+            </w:pPr>
+            <w:r>
+              <w:rPr>
+                <w:rFonts w:ascii="Arial" w:hAnsi="Arial" w:cs="Arial"/>
+                <w:b/>
+                <w:sz w:val="16"/>
+                <w:szCs w:val="16"/>
+              </w:rPr>
+              <w:t>Módulo</w:t>
+            </w:r>
+          </w:p>
+        </w:tc>
+      </w:tr>
+      <w:tr>
+        <w:trPr>
+          <w:trHeight w:val="723"/>
+        </w:trPr>
+        <w:tc>
+          <w:tcPr>
+            <w:tcW w:w="1170" w:type="dxa"/>
+            <w:tcBorders>
+              <w:top w:val="single" w:sz="6" w:space="0" w:color="000000"/>
+              <w:left w:val="single" w:sz="6" w:space="0" w:color="000000"/>
+              <w:bottom w:val="single" w:sz="6" w:space="0" w:color="000000"/>
+              <w:right w:val="single" w:sz="6" w:space="0" w:color="000000"/>
+            </w:tcBorders>
+            <w:tcMar>
+              <w:top w:w="100" w:type="dxa"/>
+              <w:left w:w="100" w:type="dxa"/>
+              <w:bottom w:w="100" w:type="dxa"/>
+              <w:right w:w="100" w:type="dxa"/>
+            </w:tcMar>
+          </w:tcPr>
+          <w:p>
+            <w:pPr>
+              <w:spacing w:after="0"/>
+              <w:rPr>
+                <w:rFonts w:ascii="Arial" w:hAnsi="Arial" w:cs="Arial"/>
+                <w:sz w:val="16"/>
+                <w:szCs w:val="16"/>
+              </w:rPr>
+            </w:pPr>
+            <w:r>
+              <w:rPr>
+                <w:rFonts w:ascii="Arial" w:hAnsi="Arial" w:cs="Arial"/>
+                <w:sz w:val="16"/>
+                <w:szCs w:val="16"/>
+              </w:rPr>
+              <w:t>RN-TUR-001</w:t>
+            </w:r>
+          </w:p>
+        </w:tc>
+        <w:tc>
+          <w:tcPr>
+            <w:tcW w:w="2010" w:type="dxa"/>
+            <w:tcBorders>
+              <w:top w:val="single" w:sz="6" w:space="0" w:color="000000"/>
+              <w:left w:val="single" w:sz="6" w:space="0" w:color="000000"/>
+              <w:bottom w:val="single" w:sz="6" w:space="0" w:color="000000"/>
+              <w:right w:val="single" w:sz="6" w:space="0" w:color="000000"/>
+            </w:tcBorders>
+            <w:tcMar>
+              <w:top w:w="100" w:type="dxa"/>
+              <w:left w:w="100" w:type="dxa"/>
+              <w:bottom w:w="100" w:type="dxa"/>
+              <w:right w:w="100" w:type="dxa"/>
+            </w:tcMar>
+          </w:tcPr>
+          <w:p>
+            <w:pPr>
+              <w:spacing w:after="0"/>
+              <w:rPr>
+                <w:rFonts w:ascii="Arial" w:hAnsi="Arial" w:cs="Arial"/>
+                <w:sz w:val="16"/>
+                <w:szCs w:val="16"/>
+              </w:rPr>
+            </w:pPr>
+            <w:r>
+              <w:rPr>
+                <w:rFonts w:ascii="Arial" w:hAnsi="Arial" w:cs="Arial"/>
+                <w:sz w:val="16"/>
+                <w:szCs w:val="16"/>
+              </w:rPr>
+              <w:t>Cancelación de Turno Permitida</w:t>
+            </w:r>
+          </w:p>
+        </w:tc>
+        <w:tc>
+          <w:tcPr>
+            <w:tcW w:w="5040" w:type="dxa"/>
+            <w:tcBorders>
+              <w:top w:val="single" w:sz="6" w:space="0" w:color="000000"/>
+              <w:left w:val="single" w:sz="6" w:space="0" w:color="000000"/>
+              <w:bottom w:val="single" w:sz="6" w:space="0" w:color="000000"/>
+              <w:right w:val="single" w:sz="6" w:space="0" w:color="000000"/>
+            </w:tcBorders>
+            <w:tcMar>
+              <w:top w:w="100" w:type="dxa"/>
+              <w:left w:w="100" w:type="dxa"/>
+              <w:bottom w:w="100" w:type="dxa"/>
+              <w:right w:w="100" w:type="dxa"/>
+            </w:tcMar>
+          </w:tcPr>
+          <w:p>
+            <w:pPr>
+              <w:spacing w:after="0"/>
+              <w:rPr>
+                <w:rFonts w:ascii="Arial" w:hAnsi="Arial" w:cs="Arial"/>
+                <w:sz w:val="16"/>
+                <w:szCs w:val="16"/>
+              </w:rPr>
+            </w:pPr>
+            <w:r>
+              <w:rPr>
+                <w:rFonts w:ascii="Arial" w:hAnsi="Arial" w:cs="Arial"/>
+                <w:sz w:val="16"/>
+                <w:szCs w:val="16"/>
+              </w:rPr>
+              <w:t>Los turnos pueden cancelarse solo hasta 12 horas antes de la hora agendada.</w:t>
+            </w:r>
+          </w:p>
+        </w:tc>
+        <w:tc>
+          <w:tcPr>
+            <w:tcW w:w="1620" w:type="dxa"/>
+            <w:tcBorders>
+              <w:top w:val="single" w:sz="6" w:space="0" w:color="000000"/>
+              <w:left w:val="single" w:sz="6" w:space="0" w:color="000000"/>
+              <w:bottom w:val="single" w:sz="6" w:space="0" w:color="000000"/>
+              <w:right w:val="single" w:sz="6" w:space="0" w:color="000000"/>
+            </w:tcBorders>
+            <w:tcMar>
+              <w:top w:w="100" w:type="dxa"/>
+              <w:left w:w="100" w:type="dxa"/>
+              <w:bottom w:w="100" w:type="dxa"/>
+              <w:right w:w="100" w:type="dxa"/>
+            </w:tcMar>
+          </w:tcPr>
+          <w:p>
+            <w:pPr>
+              <w:spacing w:after="0"/>
+              <w:rPr>
+                <w:rFonts w:ascii="Arial" w:hAnsi="Arial" w:cs="Arial"/>
+                <w:sz w:val="16"/>
+                <w:szCs w:val="16"/>
+              </w:rPr>
+            </w:pPr>
+            <w:r>
+              <w:rPr>
+                <w:rFonts w:ascii="Arial" w:hAnsi="Arial" w:cs="Arial"/>
+                <w:sz w:val="16"/>
+                <w:szCs w:val="16"/>
+              </w:rPr>
+              <w:t>Gestión de Turnos</w:t>
+            </w:r>
+          </w:p>
+        </w:tc>
+      </w:tr>
+      <w:tr>
+        <w:trPr>
+          <w:trHeight w:val="723"/>
+        </w:trPr>
+        <w:tc>
+          <w:tcPr>
+            <w:tcW w:w="1170" w:type="dxa"/>
+            <w:tcBorders>
+              <w:top w:val="single" w:sz="6" w:space="0" w:color="000000"/>
+              <w:left w:val="single" w:sz="6" w:space="0" w:color="000000"/>
+              <w:bottom w:val="single" w:sz="6" w:space="0" w:color="000000"/>
+              <w:right w:val="single" w:sz="6" w:space="0" w:color="000000"/>
+            </w:tcBorders>
+            <w:tcMar>
+              <w:top w:w="100" w:type="dxa"/>
+              <w:left w:w="100" w:type="dxa"/>
+              <w:bottom w:w="100" w:type="dxa"/>
+              <w:right w:w="100" w:type="dxa"/>
+            </w:tcMar>
+          </w:tcPr>
+          <w:p>
+            <w:pPr>
+              <w:spacing w:after="0"/>
+              <w:rPr>
+                <w:rFonts w:ascii="Arial" w:hAnsi="Arial" w:cs="Arial"/>
+                <w:sz w:val="16"/>
+                <w:szCs w:val="16"/>
+              </w:rPr>
+            </w:pPr>
+            <w:r>
+              <w:rPr>
+                <w:rFonts w:ascii="Arial" w:hAnsi="Arial" w:cs="Arial"/>
+                <w:sz w:val="16"/>
+                <w:szCs w:val="16"/>
+              </w:rPr>
+              <w:t>RN-TUR-002</w:t>
+            </w:r>
+          </w:p>
+        </w:tc>
+        <w:tc>
+          <w:tcPr>
+            <w:tcW w:w="2010" w:type="dxa"/>
+            <w:tcBorders>
+              <w:top w:val="single" w:sz="6" w:space="0" w:color="000000"/>
+              <w:left w:val="single" w:sz="6" w:space="0" w:color="000000"/>
+              <w:bottom w:val="single" w:sz="6" w:space="0" w:color="000000"/>
+              <w:right w:val="single" w:sz="6" w:space="0" w:color="000000"/>
+            </w:tcBorders>
+            <w:tcMar>
+              <w:top w:w="100" w:type="dxa"/>
+              <w:left w:w="100" w:type="dxa"/>
+              <w:bottom w:w="100" w:type="dxa"/>
+              <w:right w:w="100" w:type="dxa"/>
+            </w:tcMar>
+          </w:tcPr>
+          <w:p>
+            <w:pPr>
+              <w:spacing w:after="0"/>
+              <w:rPr>
+                <w:rFonts w:ascii="Arial" w:hAnsi="Arial" w:cs="Arial"/>
+                <w:sz w:val="16"/>
+                <w:szCs w:val="16"/>
+              </w:rPr>
+            </w:pPr>
+            <w:r>
+              <w:rPr>
+                <w:rFonts w:ascii="Arial" w:hAnsi="Arial" w:cs="Arial"/>
+                <w:sz w:val="16"/>
+                <w:szCs w:val="16"/>
+              </w:rPr>
+              <w:t>Anticipación Mínima para Solicitar Turno</w:t>
+            </w:r>
+          </w:p>
+        </w:tc>
+        <w:tc>
+          <w:tcPr>
+            <w:tcW w:w="5040" w:type="dxa"/>
+            <w:tcBorders>
+              <w:top w:val="single" w:sz="6" w:space="0" w:color="000000"/>
+              <w:left w:val="single" w:sz="6" w:space="0" w:color="000000"/>
+              <w:bottom w:val="single" w:sz="6" w:space="0" w:color="000000"/>
+              <w:right w:val="single" w:sz="6" w:space="0" w:color="000000"/>
+            </w:tcBorders>
+            <w:tcMar>
+              <w:top w:w="100" w:type="dxa"/>
+              <w:left w:w="100" w:type="dxa"/>
+              <w:bottom w:w="100" w:type="dxa"/>
+              <w:right w:w="100" w:type="dxa"/>
+            </w:tcMar>
+          </w:tcPr>
+          <w:p>
+            <w:pPr>
+              <w:spacing w:after="0"/>
+              <w:rPr>
+                <w:rFonts w:ascii="Arial" w:hAnsi="Arial" w:cs="Arial"/>
+                <w:sz w:val="16"/>
+                <w:szCs w:val="16"/>
+              </w:rPr>
+            </w:pPr>
+            <w:r>
+              <w:rPr>
+                <w:rFonts w:ascii="Arial" w:hAnsi="Arial" w:cs="Arial"/>
+                <w:sz w:val="16"/>
+                <w:szCs w:val="16"/>
+              </w:rPr>
+              <w:t>Los turnos deben solicitarse al menos con 24 horas de anticipación.</w:t>
+            </w:r>
+          </w:p>
+        </w:tc>
+        <w:tc>
+          <w:tcPr>
+            <w:tcW w:w="1620" w:type="dxa"/>
+            <w:tcBorders>
+              <w:top w:val="single" w:sz="6" w:space="0" w:color="000000"/>
+              <w:left w:val="single" w:sz="6" w:space="0" w:color="000000"/>
+              <w:bottom w:val="single" w:sz="6" w:space="0" w:color="000000"/>
+              <w:right w:val="single" w:sz="6" w:space="0" w:color="000000"/>
+            </w:tcBorders>
+            <w:tcMar>
+              <w:top w:w="100" w:type="dxa"/>
+              <w:left w:w="100" w:type="dxa"/>
+              <w:bottom w:w="100" w:type="dxa"/>
+              <w:right w:w="100" w:type="dxa"/>
+            </w:tcMar>
+          </w:tcPr>
+          <w:p>
+            <w:pPr>
+              <w:spacing w:after="0"/>
+              <w:rPr>
+                <w:rFonts w:ascii="Arial" w:hAnsi="Arial" w:cs="Arial"/>
+                <w:sz w:val="16"/>
+                <w:szCs w:val="16"/>
+              </w:rPr>
+            </w:pPr>
+            <w:r>
+              <w:rPr>
+                <w:rFonts w:ascii="Arial" w:hAnsi="Arial" w:cs="Arial"/>
+                <w:sz w:val="16"/>
+                <w:szCs w:val="16"/>
+              </w:rPr>
+              <w:t>Gestión de Turnos</w:t>
+            </w:r>
+          </w:p>
+        </w:tc>
+      </w:tr>
+      <w:tr>
+        <w:trPr>
+          <w:trHeight w:val="723"/>
+        </w:trPr>
+        <w:tc>
+          <w:tcPr>
+            <w:tcW w:w="1170" w:type="dxa"/>
+            <w:tcBorders>
+              <w:top w:val="single" w:sz="6" w:space="0" w:color="000000"/>
+              <w:left w:val="single" w:sz="6" w:space="0" w:color="000000"/>
+              <w:bottom w:val="single" w:sz="6" w:space="0" w:color="000000"/>
+              <w:right w:val="single" w:sz="6" w:space="0" w:color="000000"/>
+            </w:tcBorders>
+            <w:tcMar>
+              <w:top w:w="100" w:type="dxa"/>
+              <w:left w:w="100" w:type="dxa"/>
+              <w:bottom w:w="100" w:type="dxa"/>
+              <w:right w:w="100" w:type="dxa"/>
+            </w:tcMar>
+          </w:tcPr>
+          <w:p>
+            <w:pPr>
+              <w:spacing w:after="0"/>
+              <w:rPr>
+                <w:rFonts w:ascii="Arial" w:hAnsi="Arial" w:cs="Arial"/>
+                <w:sz w:val="16"/>
+                <w:szCs w:val="16"/>
+              </w:rPr>
+            </w:pPr>
+            <w:r>
+              <w:rPr>
+                <w:rFonts w:ascii="Arial" w:hAnsi="Arial" w:cs="Arial"/>
+                <w:sz w:val="16"/>
+                <w:szCs w:val="16"/>
+              </w:rPr>
+              <w:t>RN-TUR-003</w:t>
+            </w:r>
+          </w:p>
+        </w:tc>
+        <w:tc>
+          <w:tcPr>
+            <w:tcW w:w="2010" w:type="dxa"/>
+            <w:tcBorders>
+              <w:top w:val="single" w:sz="6" w:space="0" w:color="000000"/>
+              <w:left w:val="single" w:sz="6" w:space="0" w:color="000000"/>
+              <w:bottom w:val="single" w:sz="6" w:space="0" w:color="000000"/>
+              <w:right w:val="single" w:sz="6" w:space="0" w:color="000000"/>
+            </w:tcBorders>
+            <w:tcMar>
+              <w:top w:w="100" w:type="dxa"/>
+              <w:left w:w="100" w:type="dxa"/>
+              <w:bottom w:w="100" w:type="dxa"/>
+              <w:right w:w="100" w:type="dxa"/>
+            </w:tcMar>
+          </w:tcPr>
+          <w:p>
+            <w:pPr>
+              <w:spacing w:after="0"/>
+              <w:rPr>
+                <w:rFonts w:ascii="Arial" w:hAnsi="Arial" w:cs="Arial"/>
+                <w:sz w:val="16"/>
+                <w:szCs w:val="16"/>
+              </w:rPr>
+            </w:pPr>
+            <w:r>
+              <w:rPr>
+                <w:rFonts w:ascii="Arial" w:hAnsi="Arial" w:cs="Arial"/>
+                <w:sz w:val="16"/>
+                <w:szCs w:val="16"/>
+              </w:rPr>
+              <w:t>Asignación de Mecánico</w:t>
+            </w:r>
+          </w:p>
+        </w:tc>
+        <w:tc>
+          <w:tcPr>
+            <w:tcW w:w="5040" w:type="dxa"/>
+            <w:tcBorders>
+              <w:top w:val="single" w:sz="6" w:space="0" w:color="000000"/>
+              <w:left w:val="single" w:sz="6" w:space="0" w:color="000000"/>
+              <w:bottom w:val="single" w:sz="6" w:space="0" w:color="000000"/>
+              <w:right w:val="single" w:sz="6" w:space="0" w:color="000000"/>
+            </w:tcBorders>
+            <w:tcMar>
+              <w:top w:w="100" w:type="dxa"/>
+              <w:left w:w="100" w:type="dxa"/>
+              <w:bottom w:w="100" w:type="dxa"/>
+              <w:right w:w="100" w:type="dxa"/>
+            </w:tcMar>
+          </w:tcPr>
+          <w:p>
+            <w:pPr>
+              <w:spacing w:after="0"/>
+              <w:rPr>
+                <w:rFonts w:ascii="Arial" w:hAnsi="Arial" w:cs="Arial"/>
+                <w:sz w:val="16"/>
+                <w:szCs w:val="16"/>
+              </w:rPr>
+            </w:pPr>
+            <w:r>
+              <w:rPr>
+                <w:rFonts w:ascii="Arial" w:hAnsi="Arial" w:cs="Arial"/>
+                <w:sz w:val="16"/>
+                <w:szCs w:val="16"/>
+              </w:rPr>
+              <w:t>Cada turno confirmado debe tener un mecánico asignado antes de iniciar el servicio.</w:t>
+            </w:r>
+          </w:p>
+        </w:tc>
+        <w:tc>
+          <w:tcPr>
+            <w:tcW w:w="1620" w:type="dxa"/>
+            <w:tcBorders>
+              <w:top w:val="single" w:sz="6" w:space="0" w:color="000000"/>
+              <w:left w:val="single" w:sz="6" w:space="0" w:color="000000"/>
+              <w:bottom w:val="single" w:sz="6" w:space="0" w:color="000000"/>
+              <w:right w:val="single" w:sz="6" w:space="0" w:color="000000"/>
+            </w:tcBorders>
+            <w:tcMar>
+              <w:top w:w="100" w:type="dxa"/>
+              <w:left w:w="100" w:type="dxa"/>
+              <w:bottom w:w="100" w:type="dxa"/>
+              <w:right w:w="100" w:type="dxa"/>
+            </w:tcMar>
+          </w:tcPr>
+          <w:p>
+            <w:pPr>
+              <w:spacing w:after="0"/>
+              <w:rPr>
+                <w:rFonts w:ascii="Arial" w:hAnsi="Arial" w:cs="Arial"/>
+                <w:sz w:val="16"/>
+                <w:szCs w:val="16"/>
+              </w:rPr>
+            </w:pPr>
+            <w:r>
+              <w:rPr>
+                <w:rFonts w:ascii="Arial" w:hAnsi="Arial" w:cs="Arial"/>
+                <w:sz w:val="16"/>
+                <w:szCs w:val="16"/>
+              </w:rPr>
+              <w:t>Gestión de Turnos</w:t>
+            </w:r>
+          </w:p>
+        </w:tc>
+      </w:tr>
+      <w:tr>
+        <w:trPr>
+          <w:trHeight w:val="723"/>
+        </w:trPr>
+        <w:tc>
+          <w:tcPr>
+            <w:tcW w:w="1170" w:type="dxa"/>
+            <w:tcBorders>
+              <w:top w:val="single" w:sz="6" w:space="0" w:color="000000"/>
+              <w:left w:val="single" w:sz="6" w:space="0" w:color="000000"/>
+              <w:bottom w:val="single" w:sz="6" w:space="0" w:color="000000"/>
+              <w:right w:val="single" w:sz="6" w:space="0" w:color="000000"/>
+            </w:tcBorders>
+            <w:tcMar>
+              <w:top w:w="100" w:type="dxa"/>
+              <w:left w:w="100" w:type="dxa"/>
+              <w:bottom w:w="100" w:type="dxa"/>
+              <w:right w:w="100" w:type="dxa"/>
+            </w:tcMar>
+          </w:tcPr>
+          <w:p>
+            <w:pPr>
+              <w:spacing w:after="0"/>
+              <w:rPr>
+                <w:rFonts w:ascii="Arial" w:hAnsi="Arial" w:cs="Arial"/>
+                <w:sz w:val="16"/>
+                <w:szCs w:val="16"/>
+              </w:rPr>
+            </w:pPr>
+            <w:r>
+              <w:rPr>
+                <w:rFonts w:ascii="Arial" w:hAnsi="Arial" w:cs="Arial"/>
+                <w:sz w:val="16"/>
+                <w:szCs w:val="16"/>
+              </w:rPr>
+              <w:t>RN-VEH-001</w:t>
+            </w:r>
+          </w:p>
+        </w:tc>
+        <w:tc>
+          <w:tcPr>
+            <w:tcW w:w="2010" w:type="dxa"/>
+            <w:tcBorders>
+              <w:top w:val="single" w:sz="6" w:space="0" w:color="000000"/>
+              <w:left w:val="single" w:sz="6" w:space="0" w:color="000000"/>
+              <w:bottom w:val="single" w:sz="6" w:space="0" w:color="000000"/>
+              <w:right w:val="single" w:sz="6" w:space="0" w:color="000000"/>
+            </w:tcBorders>
+            <w:tcMar>
+              <w:top w:w="100" w:type="dxa"/>
+              <w:left w:w="100" w:type="dxa"/>
+              <w:bottom w:w="100" w:type="dxa"/>
+              <w:right w:w="100" w:type="dxa"/>
+            </w:tcMar>
+          </w:tcPr>
+          <w:p>
+            <w:pPr>
+              <w:spacing w:after="0"/>
+              <w:rPr>
+                <w:rFonts w:ascii="Arial" w:hAnsi="Arial" w:cs="Arial"/>
+                <w:sz w:val="16"/>
+                <w:szCs w:val="16"/>
+              </w:rPr>
+            </w:pPr>
+            <w:r>
+              <w:rPr>
+                <w:rFonts w:ascii="Arial" w:hAnsi="Arial" w:cs="Arial"/>
+                <w:sz w:val="16"/>
+                <w:szCs w:val="16"/>
+              </w:rPr>
+              <w:t>Unicidad de Patente</w:t>
+            </w:r>
+          </w:p>
+        </w:tc>
+        <w:tc>
+          <w:tcPr>
+            <w:tcW w:w="5040" w:type="dxa"/>
+            <w:tcBorders>
+              <w:top w:val="single" w:sz="6" w:space="0" w:color="000000"/>
+              <w:left w:val="single" w:sz="6" w:space="0" w:color="000000"/>
+              <w:bottom w:val="single" w:sz="6" w:space="0" w:color="000000"/>
+              <w:right w:val="single" w:sz="6" w:space="0" w:color="000000"/>
+            </w:tcBorders>
+            <w:tcMar>
+              <w:top w:w="100" w:type="dxa"/>
+              <w:left w:w="100" w:type="dxa"/>
+              <w:bottom w:w="100" w:type="dxa"/>
+              <w:right w:w="100" w:type="dxa"/>
+            </w:tcMar>
+          </w:tcPr>
+          <w:p>
+            <w:pPr>
+              <w:spacing w:after="0"/>
+              <w:rPr>
+                <w:rFonts w:ascii="Arial" w:hAnsi="Arial" w:cs="Arial"/>
+                <w:sz w:val="16"/>
+                <w:szCs w:val="16"/>
+              </w:rPr>
+            </w:pPr>
+            <w:r>
+              <w:rPr>
+                <w:rFonts w:ascii="Arial" w:hAnsi="Arial" w:cs="Arial"/>
+                <w:sz w:val="16"/>
+                <w:szCs w:val="16"/>
+              </w:rPr>
+              <w:t>No pueden existir dos vehículos con la misma patente en el sistema.</w:t>
+            </w:r>
+          </w:p>
+        </w:tc>
+        <w:tc>
+          <w:tcPr>
+            <w:tcW w:w="1620" w:type="dxa"/>
+            <w:tcBorders>
+              <w:top w:val="single" w:sz="6" w:space="0" w:color="000000"/>
+              <w:left w:val="single" w:sz="6" w:space="0" w:color="000000"/>
+              <w:bottom w:val="single" w:sz="6" w:space="0" w:color="000000"/>
+              <w:right w:val="single" w:sz="6" w:space="0" w:color="000000"/>
+            </w:tcBorders>
+            <w:tcMar>
+              <w:top w:w="100" w:type="dxa"/>
+              <w:left w:w="100" w:type="dxa"/>
+              <w:bottom w:w="100" w:type="dxa"/>
+              <w:right w:w="100" w:type="dxa"/>
+            </w:tcMar>
+          </w:tcPr>
+          <w:p>
+            <w:pPr>
+              <w:spacing w:after="0"/>
+              <w:rPr>
+                <w:rFonts w:ascii="Arial" w:hAnsi="Arial" w:cs="Arial"/>
+                <w:sz w:val="16"/>
+                <w:szCs w:val="16"/>
+              </w:rPr>
+            </w:pPr>
+            <w:r>
+              <w:rPr>
+                <w:rFonts w:ascii="Arial" w:hAnsi="Arial" w:cs="Arial"/>
+                <w:sz w:val="16"/>
+                <w:szCs w:val="16"/>
+              </w:rPr>
+              <w:t>Gestión de Vehículo</w:t>
+            </w:r>
+          </w:p>
+          <w:p>
+            <w:pPr>
+              <w:spacing w:after="0"/>
+              <w:rPr>
+                <w:rFonts w:ascii="Arial" w:hAnsi="Arial" w:cs="Arial"/>
+                <w:sz w:val="16"/>
+                <w:szCs w:val="16"/>
+              </w:rPr>
+            </w:pPr>
+          </w:p>
+        </w:tc>
+      </w:tr>
+      <w:tr>
+        <w:trPr>
+          <w:trHeight w:val="723"/>
+        </w:trPr>
+        <w:tc>
+          <w:tcPr>
+            <w:tcW w:w="1170" w:type="dxa"/>
+            <w:tcBorders>
+              <w:top w:val="single" w:sz="6" w:space="0" w:color="000000"/>
+              <w:left w:val="single" w:sz="6" w:space="0" w:color="000000"/>
+              <w:bottom w:val="single" w:sz="6" w:space="0" w:color="000000"/>
+              <w:right w:val="single" w:sz="6" w:space="0" w:color="000000"/>
+            </w:tcBorders>
+            <w:tcMar>
+              <w:top w:w="100" w:type="dxa"/>
+              <w:left w:w="100" w:type="dxa"/>
+              <w:bottom w:w="100" w:type="dxa"/>
+              <w:right w:w="100" w:type="dxa"/>
+            </w:tcMar>
+          </w:tcPr>
+          <w:p>
+            <w:pPr>
+              <w:spacing w:after="0"/>
+              <w:rPr>
+                <w:rFonts w:ascii="Arial" w:hAnsi="Arial" w:cs="Arial"/>
+                <w:sz w:val="16"/>
+                <w:szCs w:val="16"/>
+              </w:rPr>
+            </w:pPr>
+            <w:r>
+              <w:rPr>
+                <w:rFonts w:ascii="Arial" w:hAnsi="Arial" w:cs="Arial"/>
+                <w:sz w:val="16"/>
+                <w:szCs w:val="16"/>
+              </w:rPr>
+              <w:t>RN-HIS-001</w:t>
+            </w:r>
+          </w:p>
+        </w:tc>
+        <w:tc>
+          <w:tcPr>
+            <w:tcW w:w="2010" w:type="dxa"/>
+            <w:tcBorders>
+              <w:top w:val="single" w:sz="6" w:space="0" w:color="000000"/>
+              <w:left w:val="single" w:sz="6" w:space="0" w:color="000000"/>
+              <w:bottom w:val="single" w:sz="6" w:space="0" w:color="000000"/>
+              <w:right w:val="single" w:sz="6" w:space="0" w:color="000000"/>
+            </w:tcBorders>
+            <w:tcMar>
+              <w:top w:w="100" w:type="dxa"/>
+              <w:left w:w="100" w:type="dxa"/>
+              <w:bottom w:w="100" w:type="dxa"/>
+              <w:right w:w="100" w:type="dxa"/>
+            </w:tcMar>
+          </w:tcPr>
+          <w:p>
+            <w:pPr>
+              <w:spacing w:after="0"/>
+              <w:rPr>
+                <w:rFonts w:ascii="Arial" w:hAnsi="Arial" w:cs="Arial"/>
+                <w:sz w:val="16"/>
+                <w:szCs w:val="16"/>
+              </w:rPr>
+            </w:pPr>
+            <w:r>
+              <w:rPr>
+                <w:rFonts w:ascii="Arial" w:hAnsi="Arial" w:cs="Arial"/>
+                <w:sz w:val="16"/>
+                <w:szCs w:val="16"/>
+              </w:rPr>
+              <w:t>Registro Obligatorio de Servicio</w:t>
+            </w:r>
+          </w:p>
+        </w:tc>
+        <w:tc>
+          <w:tcPr>
+            <w:tcW w:w="5040" w:type="dxa"/>
+            <w:tcBorders>
+              <w:top w:val="single" w:sz="6" w:space="0" w:color="000000"/>
+              <w:left w:val="single" w:sz="6" w:space="0" w:color="000000"/>
+              <w:bottom w:val="single" w:sz="6" w:space="0" w:color="000000"/>
+              <w:right w:val="single" w:sz="6" w:space="0" w:color="000000"/>
+            </w:tcBorders>
+            <w:tcMar>
+              <w:top w:w="100" w:type="dxa"/>
+              <w:left w:w="100" w:type="dxa"/>
+              <w:bottom w:w="100" w:type="dxa"/>
+              <w:right w:w="100" w:type="dxa"/>
+            </w:tcMar>
+          </w:tcPr>
+          <w:p>
+            <w:pPr>
+              <w:spacing w:after="0"/>
+              <w:rPr>
+                <w:rFonts w:ascii="Arial" w:hAnsi="Arial" w:cs="Arial"/>
+                <w:sz w:val="16"/>
+                <w:szCs w:val="16"/>
+              </w:rPr>
+            </w:pPr>
+            <w:r>
+              <w:rPr>
+                <w:rFonts w:ascii="Arial" w:hAnsi="Arial" w:cs="Arial"/>
+                <w:sz w:val="16"/>
+                <w:szCs w:val="16"/>
+              </w:rPr>
+              <w:t>Todo servicio realizado debe ser registrado en el historial del vehículo correspondiente.</w:t>
+            </w:r>
+          </w:p>
+        </w:tc>
+        <w:tc>
+          <w:tcPr>
+            <w:tcW w:w="1620" w:type="dxa"/>
+            <w:tcBorders>
+              <w:top w:val="single" w:sz="6" w:space="0" w:color="000000"/>
+              <w:left w:val="single" w:sz="6" w:space="0" w:color="000000"/>
+              <w:bottom w:val="single" w:sz="6" w:space="0" w:color="000000"/>
+              <w:right w:val="single" w:sz="6" w:space="0" w:color="000000"/>
+            </w:tcBorders>
+            <w:tcMar>
+              <w:top w:w="100" w:type="dxa"/>
+              <w:left w:w="100" w:type="dxa"/>
+              <w:bottom w:w="100" w:type="dxa"/>
+              <w:right w:w="100" w:type="dxa"/>
+            </w:tcMar>
+          </w:tcPr>
+          <w:p>
+            <w:pPr>
+              <w:spacing w:after="0"/>
+              <w:rPr>
+                <w:rFonts w:ascii="Arial" w:hAnsi="Arial" w:cs="Arial"/>
+                <w:sz w:val="16"/>
+                <w:szCs w:val="16"/>
+              </w:rPr>
+            </w:pPr>
+            <w:r>
+              <w:rPr>
+                <w:rFonts w:ascii="Arial" w:hAnsi="Arial" w:cs="Arial"/>
+                <w:sz w:val="16"/>
+                <w:szCs w:val="16"/>
+              </w:rPr>
+              <w:t xml:space="preserve">Historial </w:t>
+            </w:r>
+            <w:proofErr w:type="spellStart"/>
+            <w:r>
+              <w:rPr>
+                <w:rFonts w:ascii="Arial" w:hAnsi="Arial" w:cs="Arial"/>
+                <w:sz w:val="16"/>
+                <w:szCs w:val="16"/>
+              </w:rPr>
+              <w:t>Vehiculo</w:t>
+            </w:r>
+            <w:proofErr w:type="spellEnd"/>
+            <w:r>
+              <w:rPr>
+                <w:rFonts w:ascii="Arial" w:hAnsi="Arial" w:cs="Arial"/>
+                <w:sz w:val="16"/>
+                <w:szCs w:val="16"/>
+              </w:rPr>
+              <w:t>, Turnos</w:t>
+            </w:r>
+          </w:p>
+        </w:tc>
+      </w:tr>
+      <w:tr>
+        <w:trPr>
+          <w:trHeight w:val="723"/>
+        </w:trPr>
+        <w:tc>
+          <w:tcPr>
+            <w:tcW w:w="1170" w:type="dxa"/>
+            <w:tcBorders>
+              <w:top w:val="single" w:sz="6" w:space="0" w:color="000000"/>
+              <w:left w:val="single" w:sz="6" w:space="0" w:color="000000"/>
+              <w:bottom w:val="single" w:sz="6" w:space="0" w:color="000000"/>
+              <w:right w:val="single" w:sz="6" w:space="0" w:color="000000"/>
+            </w:tcBorders>
+            <w:tcMar>
+              <w:top w:w="100" w:type="dxa"/>
+              <w:left w:w="100" w:type="dxa"/>
+              <w:bottom w:w="100" w:type="dxa"/>
+              <w:right w:w="100" w:type="dxa"/>
+            </w:tcMar>
+          </w:tcPr>
+          <w:p>
+            <w:pPr>
+              <w:spacing w:after="0"/>
+              <w:rPr>
+                <w:rFonts w:ascii="Arial" w:hAnsi="Arial" w:cs="Arial"/>
+                <w:sz w:val="16"/>
+                <w:szCs w:val="16"/>
+              </w:rPr>
+            </w:pPr>
+            <w:r>
+              <w:rPr>
+                <w:rFonts w:ascii="Arial" w:hAnsi="Arial" w:cs="Arial"/>
+                <w:sz w:val="16"/>
+                <w:szCs w:val="16"/>
+              </w:rPr>
+              <w:t>RN-NOT-001</w:t>
+            </w:r>
+          </w:p>
+        </w:tc>
+        <w:tc>
+          <w:tcPr>
+            <w:tcW w:w="2010" w:type="dxa"/>
+            <w:tcBorders>
+              <w:top w:val="single" w:sz="6" w:space="0" w:color="000000"/>
+              <w:left w:val="single" w:sz="6" w:space="0" w:color="000000"/>
+              <w:bottom w:val="single" w:sz="6" w:space="0" w:color="000000"/>
+              <w:right w:val="single" w:sz="6" w:space="0" w:color="000000"/>
+            </w:tcBorders>
+            <w:tcMar>
+              <w:top w:w="100" w:type="dxa"/>
+              <w:left w:w="100" w:type="dxa"/>
+              <w:bottom w:w="100" w:type="dxa"/>
+              <w:right w:w="100" w:type="dxa"/>
+            </w:tcMar>
+          </w:tcPr>
+          <w:p>
+            <w:pPr>
+              <w:spacing w:after="0"/>
+              <w:rPr>
+                <w:rFonts w:ascii="Arial" w:hAnsi="Arial" w:cs="Arial"/>
+                <w:sz w:val="16"/>
+                <w:szCs w:val="16"/>
+              </w:rPr>
+            </w:pPr>
+            <w:r>
+              <w:rPr>
+                <w:rFonts w:ascii="Arial" w:hAnsi="Arial" w:cs="Arial"/>
+                <w:sz w:val="16"/>
+                <w:szCs w:val="16"/>
+              </w:rPr>
+              <w:t>Envío de Recordatorio de Turno</w:t>
+            </w:r>
+          </w:p>
+        </w:tc>
+        <w:tc>
+          <w:tcPr>
+            <w:tcW w:w="5040" w:type="dxa"/>
+            <w:tcBorders>
+              <w:top w:val="single" w:sz="6" w:space="0" w:color="000000"/>
+              <w:left w:val="single" w:sz="6" w:space="0" w:color="000000"/>
+              <w:bottom w:val="single" w:sz="6" w:space="0" w:color="000000"/>
+              <w:right w:val="single" w:sz="6" w:space="0" w:color="000000"/>
+            </w:tcBorders>
+            <w:tcMar>
+              <w:top w:w="100" w:type="dxa"/>
+              <w:left w:w="100" w:type="dxa"/>
+              <w:bottom w:w="100" w:type="dxa"/>
+              <w:right w:w="100" w:type="dxa"/>
+            </w:tcMar>
+          </w:tcPr>
+          <w:p>
+            <w:pPr>
+              <w:spacing w:after="0"/>
+              <w:rPr>
+                <w:rFonts w:ascii="Arial" w:hAnsi="Arial" w:cs="Arial"/>
+                <w:sz w:val="16"/>
+                <w:szCs w:val="16"/>
+              </w:rPr>
+            </w:pPr>
+            <w:r>
+              <w:rPr>
+                <w:rFonts w:ascii="Arial" w:hAnsi="Arial" w:cs="Arial"/>
+                <w:sz w:val="16"/>
+                <w:szCs w:val="16"/>
+              </w:rPr>
+              <w:t xml:space="preserve">El sistema debe enviar un recordatorio automático por email y </w:t>
+            </w:r>
+            <w:proofErr w:type="spellStart"/>
+            <w:r>
+              <w:rPr>
+                <w:rFonts w:ascii="Arial" w:hAnsi="Arial" w:cs="Arial"/>
+                <w:sz w:val="16"/>
+                <w:szCs w:val="16"/>
+              </w:rPr>
+              <w:t>whatsapp</w:t>
+            </w:r>
+            <w:proofErr w:type="spellEnd"/>
+            <w:r>
+              <w:rPr>
+                <w:rFonts w:ascii="Arial" w:hAnsi="Arial" w:cs="Arial"/>
+                <w:sz w:val="16"/>
+                <w:szCs w:val="16"/>
+              </w:rPr>
+              <w:t xml:space="preserve"> al cliente 24 horas antes del turno.</w:t>
+            </w:r>
+          </w:p>
+        </w:tc>
+        <w:tc>
+          <w:tcPr>
+            <w:tcW w:w="1620" w:type="dxa"/>
+            <w:tcBorders>
+              <w:top w:val="single" w:sz="6" w:space="0" w:color="000000"/>
+              <w:left w:val="single" w:sz="6" w:space="0" w:color="000000"/>
+              <w:bottom w:val="single" w:sz="6" w:space="0" w:color="000000"/>
+              <w:right w:val="single" w:sz="6" w:space="0" w:color="000000"/>
+            </w:tcBorders>
+            <w:tcMar>
+              <w:top w:w="100" w:type="dxa"/>
+              <w:left w:w="100" w:type="dxa"/>
+              <w:bottom w:w="100" w:type="dxa"/>
+              <w:right w:w="100" w:type="dxa"/>
+            </w:tcMar>
+          </w:tcPr>
+          <w:p>
+            <w:pPr>
+              <w:spacing w:after="0"/>
+              <w:rPr>
+                <w:rFonts w:ascii="Arial" w:hAnsi="Arial" w:cs="Arial"/>
+                <w:sz w:val="16"/>
+                <w:szCs w:val="16"/>
+              </w:rPr>
+            </w:pPr>
+            <w:r>
+              <w:rPr>
+                <w:rFonts w:ascii="Arial" w:hAnsi="Arial" w:cs="Arial"/>
+                <w:sz w:val="16"/>
+                <w:szCs w:val="16"/>
+              </w:rPr>
+              <w:t>Gestión de Notificaciones</w:t>
+            </w:r>
+          </w:p>
+        </w:tc>
+      </w:tr>
+      <w:tr>
+        <w:trPr>
+          <w:trHeight w:val="723"/>
+        </w:trPr>
+        <w:tc>
+          <w:tcPr>
+            <w:tcW w:w="1170" w:type="dxa"/>
+            <w:tcBorders>
+              <w:top w:val="single" w:sz="6" w:space="0" w:color="000000"/>
+              <w:left w:val="single" w:sz="6" w:space="0" w:color="000000"/>
+              <w:bottom w:val="single" w:sz="6" w:space="0" w:color="000000"/>
+              <w:right w:val="single" w:sz="6" w:space="0" w:color="000000"/>
+            </w:tcBorders>
+            <w:tcMar>
+              <w:top w:w="100" w:type="dxa"/>
+              <w:left w:w="100" w:type="dxa"/>
+              <w:bottom w:w="100" w:type="dxa"/>
+              <w:right w:w="100" w:type="dxa"/>
+            </w:tcMar>
+          </w:tcPr>
+          <w:p>
+            <w:pPr>
+              <w:spacing w:after="0"/>
+              <w:rPr>
+                <w:rFonts w:ascii="Arial" w:hAnsi="Arial" w:cs="Arial"/>
+                <w:sz w:val="16"/>
+                <w:szCs w:val="16"/>
+              </w:rPr>
+            </w:pPr>
+            <w:r>
+              <w:rPr>
+                <w:rFonts w:ascii="Arial" w:hAnsi="Arial" w:cs="Arial"/>
+                <w:sz w:val="16"/>
+                <w:szCs w:val="16"/>
+              </w:rPr>
+              <w:t>RN-CLI-001</w:t>
+            </w:r>
+          </w:p>
+        </w:tc>
+        <w:tc>
+          <w:tcPr>
+            <w:tcW w:w="2010" w:type="dxa"/>
+            <w:tcBorders>
+              <w:top w:val="single" w:sz="6" w:space="0" w:color="000000"/>
+              <w:left w:val="single" w:sz="6" w:space="0" w:color="000000"/>
+              <w:bottom w:val="single" w:sz="6" w:space="0" w:color="000000"/>
+              <w:right w:val="single" w:sz="6" w:space="0" w:color="000000"/>
+            </w:tcBorders>
+            <w:tcMar>
+              <w:top w:w="100" w:type="dxa"/>
+              <w:left w:w="100" w:type="dxa"/>
+              <w:bottom w:w="100" w:type="dxa"/>
+              <w:right w:w="100" w:type="dxa"/>
+            </w:tcMar>
+          </w:tcPr>
+          <w:p>
+            <w:pPr>
+              <w:spacing w:after="0"/>
+              <w:rPr>
+                <w:rFonts w:ascii="Arial" w:hAnsi="Arial" w:cs="Arial"/>
+                <w:sz w:val="16"/>
+                <w:szCs w:val="16"/>
+              </w:rPr>
+            </w:pPr>
+            <w:r>
+              <w:rPr>
+                <w:rFonts w:ascii="Arial" w:hAnsi="Arial" w:cs="Arial"/>
+                <w:sz w:val="16"/>
+                <w:szCs w:val="16"/>
+              </w:rPr>
+              <w:t>Verificación de Cliente</w:t>
+            </w:r>
+          </w:p>
+        </w:tc>
+        <w:tc>
+          <w:tcPr>
+            <w:tcW w:w="5040" w:type="dxa"/>
+            <w:tcBorders>
+              <w:top w:val="single" w:sz="6" w:space="0" w:color="000000"/>
+              <w:left w:val="single" w:sz="6" w:space="0" w:color="000000"/>
+              <w:bottom w:val="single" w:sz="6" w:space="0" w:color="000000"/>
+              <w:right w:val="single" w:sz="6" w:space="0" w:color="000000"/>
+            </w:tcBorders>
+            <w:tcMar>
+              <w:top w:w="100" w:type="dxa"/>
+              <w:left w:w="100" w:type="dxa"/>
+              <w:bottom w:w="100" w:type="dxa"/>
+              <w:right w:w="100" w:type="dxa"/>
+            </w:tcMar>
+          </w:tcPr>
+          <w:p>
+            <w:pPr>
+              <w:spacing w:after="0"/>
+              <w:rPr>
+                <w:rFonts w:ascii="Arial" w:hAnsi="Arial" w:cs="Arial"/>
+                <w:sz w:val="16"/>
+                <w:szCs w:val="16"/>
+              </w:rPr>
+            </w:pPr>
+            <w:r>
+              <w:rPr>
+                <w:rFonts w:ascii="Arial" w:hAnsi="Arial" w:cs="Arial"/>
+                <w:sz w:val="16"/>
+                <w:szCs w:val="16"/>
+              </w:rPr>
+              <w:t>Para solicitar un turno, el cliente debe estar registrado y su correo electrónico debe estar verificado.</w:t>
+            </w:r>
+          </w:p>
+        </w:tc>
+        <w:tc>
+          <w:tcPr>
+            <w:tcW w:w="1620" w:type="dxa"/>
+            <w:tcBorders>
+              <w:top w:val="single" w:sz="6" w:space="0" w:color="000000"/>
+              <w:left w:val="single" w:sz="6" w:space="0" w:color="000000"/>
+              <w:bottom w:val="single" w:sz="6" w:space="0" w:color="000000"/>
+              <w:right w:val="single" w:sz="6" w:space="0" w:color="000000"/>
+            </w:tcBorders>
+            <w:tcMar>
+              <w:top w:w="100" w:type="dxa"/>
+              <w:left w:w="100" w:type="dxa"/>
+              <w:bottom w:w="100" w:type="dxa"/>
+              <w:right w:w="100" w:type="dxa"/>
+            </w:tcMar>
+          </w:tcPr>
+          <w:p>
+            <w:pPr>
+              <w:spacing w:after="0"/>
+              <w:rPr>
+                <w:rFonts w:ascii="Arial" w:hAnsi="Arial" w:cs="Arial"/>
+                <w:sz w:val="16"/>
+                <w:szCs w:val="16"/>
+              </w:rPr>
+            </w:pPr>
+            <w:r>
+              <w:rPr>
+                <w:rFonts w:ascii="Arial" w:hAnsi="Arial" w:cs="Arial"/>
+                <w:sz w:val="16"/>
+                <w:szCs w:val="16"/>
+              </w:rPr>
+              <w:t>Gestión de Usuario</w:t>
+            </w:r>
+          </w:p>
+        </w:tc>
+      </w:tr>
+    </w:tbl>
+    <w:p>
+      <w:pPr>
+        <w:rPr>
+          <w:rFonts w:ascii="Arial" w:hAnsi="Arial" w:cs="Arial"/>
+        </w:rPr>
+      </w:pPr>
+    </w:p>
+    <w:p>
+      <w:pPr>
+        <w:rPr>
+          <w:rFonts w:ascii="Arial" w:hAnsi="Arial" w:cs="Arial"/>
+        </w:rPr>
+      </w:pPr>
+    </w:p>
     <w:sectPr>
-      <w:headerReference w:type="default" r:id="rId9"/>
-      <w:footerReference w:type="default" r:id="rId10"/>
+      <w:headerReference w:type="default" r:id="rId10"/>
+      <w:footerReference w:type="default" r:id="rId11"/>
       <w:pgSz w:w="12240" w:h="15840"/>
       <w:pgMar w:top="1440" w:right="1800" w:bottom="1440" w:left="1800" w:header="720" w:footer="720" w:gutter="0"/>
       <w:pgNumType w:start="1"/>

</xml_diff>